<commit_message>
Correct alignment of lines and examples.
Correct alignment of lines and examples.  Final Draft of Problem
Solving assignment for SDI week 1.
</commit_message>
<xml_diff>
--- a/Setup GitHub/Problem_Solving/Pemberton_Linda_ProblemSolving- Final.docx
+++ b/Setup GitHub/Problem_Solving/Pemberton_Linda_ProblemSolving- Final.docx
@@ -1113,9 +1113,17 @@
           <w:szCs w:val="24"/>
         </w:rPr>
         <w:drawing>
-          <wp:inline distT="0" distB="0" distL="0" distR="0" wp14:anchorId="0A9D75DE" wp14:editId="0A23B720">
-            <wp:extent cx="5542005" cy="3154680"/>
-            <wp:effectExtent l="0" t="0" r="0" b="0"/>
+          <wp:anchor distT="0" distB="0" distL="114300" distR="114300" simplePos="0" relativeHeight="251661312" behindDoc="0" locked="0" layoutInCell="1" allowOverlap="1" wp14:anchorId="7183D5CD" wp14:editId="6A18BF8F">
+            <wp:simplePos x="0" y="0"/>
+            <wp:positionH relativeFrom="margin">
+              <wp:align>center</wp:align>
+            </wp:positionH>
+            <wp:positionV relativeFrom="margin">
+              <wp:align>top</wp:align>
+            </wp:positionV>
+            <wp:extent cx="5203190" cy="3121660"/>
+            <wp:effectExtent l="0" t="0" r="3810" b="2540"/>
+            <wp:wrapSquare wrapText="bothSides"/>
             <wp:docPr id="3" name="Picture 3" descr="Macintosh HD:Users:lindapembertonweb:Desktop:Screen Shot 2015-03-05 at 8.35.47 AM.png"/>
             <wp:cNvGraphicFramePr>
               <a:graphicFrameLocks xmlns:a="http://schemas.openxmlformats.org/drawingml/2006/main" noChangeAspect="1"/>
@@ -1145,7 +1153,7 @@
                   <pic:spPr bwMode="auto">
                     <a:xfrm>
                       <a:off x="0" y="0"/>
-                      <a:ext cx="5542005" cy="3154680"/>
+                      <a:ext cx="5203190" cy="3121660"/>
                     </a:xfrm>
                     <a:prstGeom prst="rect">
                       <a:avLst/>
@@ -1158,7 +1166,7 @@
                 </pic:pic>
               </a:graphicData>
             </a:graphic>
-          </wp:inline>
+          </wp:anchor>
         </w:drawing>
       </w:r>
     </w:p>
@@ -1841,7 +1849,11 @@
         </w:numPr>
       </w:pPr>
       <w:r>
-        <w:t>Choose a solution and develop a plan to implement it. – Make a chart with a spreadsheet and show the fingers across the top.  Show the count for each finger and where the 100</w:t>
+        <w:t xml:space="preserve">Choose a solution and develop a plan to implement it. – Make a chart with a spreadsheet and show the fingers across the top.  Show the count for each finger </w:t>
+      </w:r>
+      <w:r>
+        <w:lastRenderedPageBreak/>
+        <w:t>and where the 100</w:t>
       </w:r>
       <w:r>
         <w:t>0</w:t>
@@ -1850,11 +1862,7 @@
         <w:t xml:space="preserve"> will end up.  Highlight all increments of 10 to s</w:t>
       </w:r>
       <w:r>
-        <w:t xml:space="preserve">ee the pattern that will emerge up </w:t>
-      </w:r>
-      <w:r>
-        <w:lastRenderedPageBreak/>
-        <w:t>to 100 and highlight all increments of 100 to establish pattern and end count at 1000.</w:t>
+        <w:t>ee the pattern that will emerge up to 100 and highlight all increments of 100 to establish pattern and end count at 1000.</w:t>
       </w:r>
       <w:r>
         <w:t xml:space="preserve">  Use the recurring pattern to avoid counting all of the numbers.</w:t>
@@ -1942,23 +1950,6 @@
       <w:bookmarkStart w:id="0" w:name="_GoBack"/>
       <w:bookmarkEnd w:id="0"/>
     </w:p>
-    <w:p>
-      <w:pPr>
-        <w:pStyle w:val="ListParagraph"/>
-        <w:ind w:left="1140"/>
-      </w:pPr>
-    </w:p>
-    <w:p>
-      <w:pPr>
-        <w:pStyle w:val="ListParagraph"/>
-        <w:ind w:left="1140"/>
-      </w:pPr>
-    </w:p>
-    <w:p>
-      <w:pPr>
-        <w:pStyle w:val="ListParagraph"/>
-      </w:pPr>
-    </w:p>
     <w:sectPr>
       <w:headerReference w:type="default" r:id="rId16"/>
       <w:pgSz w:w="12240" w:h="15840"/>
@@ -2323,6 +2314,95 @@
     </w:lvl>
   </w:abstractNum>
   <w:abstractNum w:abstractNumId="3">
+    <w:nsid w:val="159F3152"/>
+    <w:multiLevelType w:val="multilevel"/>
+    <w:tmpl w:val="8792737A"/>
+    <w:lvl w:ilvl="0">
+      <w:start w:val="1"/>
+      <w:numFmt w:val="decimal"/>
+      <w:lvlText w:val="%1)"/>
+      <w:lvlJc w:val="left"/>
+      <w:pPr>
+        <w:ind w:left="1500" w:hanging="360"/>
+      </w:pPr>
+      <w:rPr>
+        <w:rFonts w:hint="default"/>
+      </w:rPr>
+    </w:lvl>
+    <w:lvl w:ilvl="1">
+      <w:start w:val="1"/>
+      <w:numFmt w:val="lowerLetter"/>
+      <w:lvlText w:val="%2."/>
+      <w:lvlJc w:val="left"/>
+      <w:pPr>
+        <w:ind w:left="2220" w:hanging="360"/>
+      </w:pPr>
+    </w:lvl>
+    <w:lvl w:ilvl="2">
+      <w:start w:val="1"/>
+      <w:numFmt w:val="lowerRoman"/>
+      <w:lvlText w:val="%3."/>
+      <w:lvlJc w:val="right"/>
+      <w:pPr>
+        <w:ind w:left="2940" w:hanging="180"/>
+      </w:pPr>
+    </w:lvl>
+    <w:lvl w:ilvl="3">
+      <w:start w:val="1"/>
+      <w:numFmt w:val="decimal"/>
+      <w:lvlText w:val="%4."/>
+      <w:lvlJc w:val="left"/>
+      <w:pPr>
+        <w:ind w:left="3660" w:hanging="360"/>
+      </w:pPr>
+    </w:lvl>
+    <w:lvl w:ilvl="4">
+      <w:start w:val="1"/>
+      <w:numFmt w:val="lowerLetter"/>
+      <w:lvlText w:val="%5."/>
+      <w:lvlJc w:val="left"/>
+      <w:pPr>
+        <w:ind w:left="4380" w:hanging="360"/>
+      </w:pPr>
+    </w:lvl>
+    <w:lvl w:ilvl="5">
+      <w:start w:val="1"/>
+      <w:numFmt w:val="lowerRoman"/>
+      <w:lvlText w:val="%6."/>
+      <w:lvlJc w:val="right"/>
+      <w:pPr>
+        <w:ind w:left="5100" w:hanging="180"/>
+      </w:pPr>
+    </w:lvl>
+    <w:lvl w:ilvl="6">
+      <w:start w:val="1"/>
+      <w:numFmt w:val="decimal"/>
+      <w:lvlText w:val="%7."/>
+      <w:lvlJc w:val="left"/>
+      <w:pPr>
+        <w:ind w:left="5820" w:hanging="360"/>
+      </w:pPr>
+    </w:lvl>
+    <w:lvl w:ilvl="7">
+      <w:start w:val="1"/>
+      <w:numFmt w:val="lowerLetter"/>
+      <w:lvlText w:val="%8."/>
+      <w:lvlJc w:val="left"/>
+      <w:pPr>
+        <w:ind w:left="6540" w:hanging="360"/>
+      </w:pPr>
+    </w:lvl>
+    <w:lvl w:ilvl="8">
+      <w:start w:val="1"/>
+      <w:numFmt w:val="lowerRoman"/>
+      <w:lvlText w:val="%9."/>
+      <w:lvlJc w:val="right"/>
+      <w:pPr>
+        <w:ind w:left="7260" w:hanging="180"/>
+      </w:pPr>
+    </w:lvl>
+  </w:abstractNum>
+  <w:abstractNum w:abstractNumId="4">
     <w:nsid w:val="19D9546B"/>
     <w:multiLevelType w:val="hybridMultilevel"/>
     <w:tmpl w:val="94EA5F68"/>
@@ -2408,7 +2488,7 @@
       </w:pPr>
     </w:lvl>
   </w:abstractNum>
-  <w:abstractNum w:abstractNumId="4">
+  <w:abstractNum w:abstractNumId="5">
     <w:nsid w:val="2E011D31"/>
     <w:multiLevelType w:val="hybridMultilevel"/>
     <w:tmpl w:val="381E5E8E"/>
@@ -2521,7 +2601,7 @@
       </w:rPr>
     </w:lvl>
   </w:abstractNum>
-  <w:abstractNum w:abstractNumId="5">
+  <w:abstractNum w:abstractNumId="6">
     <w:nsid w:val="2F75571C"/>
     <w:multiLevelType w:val="hybridMultilevel"/>
     <w:tmpl w:val="8792737A"/>
@@ -2531,19 +2611,19 @@
       <w:lvlText w:val="%1)"/>
       <w:lvlJc w:val="left"/>
       <w:pPr>
-        <w:ind w:left="1500" w:hanging="360"/>
+        <w:ind w:left="1800" w:hanging="360"/>
       </w:pPr>
       <w:rPr>
         <w:rFonts w:hint="default"/>
       </w:rPr>
     </w:lvl>
-    <w:lvl w:ilvl="1" w:tplc="04090019" w:tentative="1">
+    <w:lvl w:ilvl="1" w:tplc="04090019">
       <w:start w:val="1"/>
       <w:numFmt w:val="lowerLetter"/>
       <w:lvlText w:val="%2."/>
       <w:lvlJc w:val="left"/>
       <w:pPr>
-        <w:ind w:left="2220" w:hanging="360"/>
+        <w:ind w:left="2520" w:hanging="360"/>
       </w:pPr>
     </w:lvl>
     <w:lvl w:ilvl="2" w:tplc="0409001B" w:tentative="1">
@@ -2552,7 +2632,7 @@
       <w:lvlText w:val="%3."/>
       <w:lvlJc w:val="right"/>
       <w:pPr>
-        <w:ind w:left="2940" w:hanging="180"/>
+        <w:ind w:left="3240" w:hanging="180"/>
       </w:pPr>
     </w:lvl>
     <w:lvl w:ilvl="3" w:tplc="0409000F" w:tentative="1">
@@ -2561,7 +2641,7 @@
       <w:lvlText w:val="%4."/>
       <w:lvlJc w:val="left"/>
       <w:pPr>
-        <w:ind w:left="3660" w:hanging="360"/>
+        <w:ind w:left="3960" w:hanging="360"/>
       </w:pPr>
     </w:lvl>
     <w:lvl w:ilvl="4" w:tplc="04090019" w:tentative="1">
@@ -2570,7 +2650,7 @@
       <w:lvlText w:val="%5."/>
       <w:lvlJc w:val="left"/>
       <w:pPr>
-        <w:ind w:left="4380" w:hanging="360"/>
+        <w:ind w:left="4680" w:hanging="360"/>
       </w:pPr>
     </w:lvl>
     <w:lvl w:ilvl="5" w:tplc="0409001B" w:tentative="1">
@@ -2579,7 +2659,7 @@
       <w:lvlText w:val="%6."/>
       <w:lvlJc w:val="right"/>
       <w:pPr>
-        <w:ind w:left="5100" w:hanging="180"/>
+        <w:ind w:left="5400" w:hanging="180"/>
       </w:pPr>
     </w:lvl>
     <w:lvl w:ilvl="6" w:tplc="0409000F" w:tentative="1">
@@ -2588,7 +2668,7 @@
       <w:lvlText w:val="%7."/>
       <w:lvlJc w:val="left"/>
       <w:pPr>
-        <w:ind w:left="5820" w:hanging="360"/>
+        <w:ind w:left="6120" w:hanging="360"/>
       </w:pPr>
     </w:lvl>
     <w:lvl w:ilvl="7" w:tplc="04090019" w:tentative="1">
@@ -2597,7 +2677,7 @@
       <w:lvlText w:val="%8."/>
       <w:lvlJc w:val="left"/>
       <w:pPr>
-        <w:ind w:left="6540" w:hanging="360"/>
+        <w:ind w:left="6840" w:hanging="360"/>
       </w:pPr>
     </w:lvl>
     <w:lvl w:ilvl="8" w:tplc="0409001B" w:tentative="1">
@@ -2606,11 +2686,11 @@
       <w:lvlText w:val="%9."/>
       <w:lvlJc w:val="right"/>
       <w:pPr>
-        <w:ind w:left="7260" w:hanging="180"/>
+        <w:ind w:left="7560" w:hanging="180"/>
       </w:pPr>
     </w:lvl>
   </w:abstractNum>
-  <w:abstractNum w:abstractNumId="6">
+  <w:abstractNum w:abstractNumId="7">
     <w:nsid w:val="2F9C36E7"/>
     <w:multiLevelType w:val="hybridMultilevel"/>
     <w:tmpl w:val="CFAC73F2"/>
@@ -2696,11 +2776,11 @@
       </w:pPr>
     </w:lvl>
   </w:abstractNum>
-  <w:abstractNum w:abstractNumId="7">
+  <w:abstractNum w:abstractNumId="8">
     <w:nsid w:val="344E4FAB"/>
     <w:multiLevelType w:val="hybridMultilevel"/>
-    <w:tmpl w:val="F50ED5C4"/>
-    <w:lvl w:ilvl="0" w:tplc="5ACE07DC">
+    <w:tmpl w:val="FEC444A2"/>
+    <w:lvl w:ilvl="0" w:tplc="83C82FB4">
       <w:start w:val="1"/>
       <w:numFmt w:val="decimal"/>
       <w:lvlText w:val="%1)"/>
@@ -2709,7 +2789,7 @@
         <w:ind w:left="2220" w:hanging="360"/>
       </w:pPr>
       <w:rPr>
-        <w:rFonts w:hint="default"/>
+        <w:rFonts w:asciiTheme="minorHAnsi" w:eastAsiaTheme="minorHAnsi" w:hAnsiTheme="minorHAnsi" w:cstheme="minorBidi"/>
       </w:rPr>
     </w:lvl>
     <w:lvl w:ilvl="1" w:tplc="04090019" w:tentative="1">
@@ -2785,7 +2865,7 @@
       </w:pPr>
     </w:lvl>
   </w:abstractNum>
-  <w:abstractNum w:abstractNumId="8">
+  <w:abstractNum w:abstractNumId="9">
     <w:nsid w:val="39675E5C"/>
     <w:multiLevelType w:val="hybridMultilevel"/>
     <w:tmpl w:val="5240BFC4"/>
@@ -2874,7 +2954,7 @@
       </w:pPr>
     </w:lvl>
   </w:abstractNum>
-  <w:abstractNum w:abstractNumId="9">
+  <w:abstractNum w:abstractNumId="10">
     <w:nsid w:val="3C705764"/>
     <w:multiLevelType w:val="hybridMultilevel"/>
     <w:tmpl w:val="FD10D4FA"/>
@@ -2884,7 +2964,7 @@
       <w:lvlText w:val="%1)"/>
       <w:lvlJc w:val="left"/>
       <w:pPr>
-        <w:ind w:left="1500" w:hanging="360"/>
+        <w:ind w:left="1800" w:hanging="360"/>
       </w:pPr>
       <w:rPr>
         <w:rFonts w:hint="default"/>
@@ -2896,7 +2976,7 @@
       <w:lvlText w:val="%2."/>
       <w:lvlJc w:val="left"/>
       <w:pPr>
-        <w:ind w:left="2220" w:hanging="360"/>
+        <w:ind w:left="2520" w:hanging="360"/>
       </w:pPr>
     </w:lvl>
     <w:lvl w:ilvl="2" w:tplc="0409001B" w:tentative="1">
@@ -2905,7 +2985,7 @@
       <w:lvlText w:val="%3."/>
       <w:lvlJc w:val="right"/>
       <w:pPr>
-        <w:ind w:left="2940" w:hanging="180"/>
+        <w:ind w:left="3240" w:hanging="180"/>
       </w:pPr>
     </w:lvl>
     <w:lvl w:ilvl="3" w:tplc="0409000F" w:tentative="1">
@@ -2914,7 +2994,7 @@
       <w:lvlText w:val="%4."/>
       <w:lvlJc w:val="left"/>
       <w:pPr>
-        <w:ind w:left="3660" w:hanging="360"/>
+        <w:ind w:left="3960" w:hanging="360"/>
       </w:pPr>
     </w:lvl>
     <w:lvl w:ilvl="4" w:tplc="04090019" w:tentative="1">
@@ -2923,7 +3003,7 @@
       <w:lvlText w:val="%5."/>
       <w:lvlJc w:val="left"/>
       <w:pPr>
-        <w:ind w:left="4380" w:hanging="360"/>
+        <w:ind w:left="4680" w:hanging="360"/>
       </w:pPr>
     </w:lvl>
     <w:lvl w:ilvl="5" w:tplc="0409001B" w:tentative="1">
@@ -2932,7 +3012,7 @@
       <w:lvlText w:val="%6."/>
       <w:lvlJc w:val="right"/>
       <w:pPr>
-        <w:ind w:left="5100" w:hanging="180"/>
+        <w:ind w:left="5400" w:hanging="180"/>
       </w:pPr>
     </w:lvl>
     <w:lvl w:ilvl="6" w:tplc="0409000F" w:tentative="1">
@@ -2941,7 +3021,7 @@
       <w:lvlText w:val="%7."/>
       <w:lvlJc w:val="left"/>
       <w:pPr>
-        <w:ind w:left="5820" w:hanging="360"/>
+        <w:ind w:left="6120" w:hanging="360"/>
       </w:pPr>
     </w:lvl>
     <w:lvl w:ilvl="7" w:tplc="04090019" w:tentative="1">
@@ -2950,7 +3030,7 @@
       <w:lvlText w:val="%8."/>
       <w:lvlJc w:val="left"/>
       <w:pPr>
-        <w:ind w:left="6540" w:hanging="360"/>
+        <w:ind w:left="6840" w:hanging="360"/>
       </w:pPr>
     </w:lvl>
     <w:lvl w:ilvl="8" w:tplc="0409001B" w:tentative="1">
@@ -2959,11 +3039,11 @@
       <w:lvlText w:val="%9."/>
       <w:lvlJc w:val="right"/>
       <w:pPr>
-        <w:ind w:left="7260" w:hanging="180"/>
+        <w:ind w:left="7560" w:hanging="180"/>
       </w:pPr>
     </w:lvl>
   </w:abstractNum>
-  <w:abstractNum w:abstractNumId="10">
+  <w:abstractNum w:abstractNumId="11">
     <w:nsid w:val="46C66D1F"/>
     <w:multiLevelType w:val="hybridMultilevel"/>
     <w:tmpl w:val="12CA4DF8"/>
@@ -3049,7 +3129,7 @@
       </w:pPr>
     </w:lvl>
   </w:abstractNum>
-  <w:abstractNum w:abstractNumId="11">
+  <w:abstractNum w:abstractNumId="12">
     <w:nsid w:val="587F3973"/>
     <w:multiLevelType w:val="hybridMultilevel"/>
     <w:tmpl w:val="D00CD1D6"/>
@@ -3139,7 +3219,7 @@
       </w:pPr>
     </w:lvl>
   </w:abstractNum>
-  <w:abstractNum w:abstractNumId="12">
+  <w:abstractNum w:abstractNumId="13">
     <w:nsid w:val="61E84388"/>
     <w:multiLevelType w:val="hybridMultilevel"/>
     <w:tmpl w:val="E66A1F28"/>
@@ -3225,7 +3305,7 @@
       </w:pPr>
     </w:lvl>
   </w:abstractNum>
-  <w:abstractNum w:abstractNumId="13">
+  <w:abstractNum w:abstractNumId="14">
     <w:nsid w:val="6A0D5025"/>
     <w:multiLevelType w:val="hybridMultilevel"/>
     <w:tmpl w:val="C0782E64"/>
@@ -3235,7 +3315,7 @@
       <w:lvlText w:val="%1)"/>
       <w:lvlJc w:val="left"/>
       <w:pPr>
-        <w:ind w:left="1500" w:hanging="360"/>
+        <w:ind w:left="1800" w:hanging="360"/>
       </w:pPr>
       <w:rPr>
         <w:rFonts w:hint="default"/>
@@ -3247,7 +3327,7 @@
       <w:lvlText w:val="%2."/>
       <w:lvlJc w:val="left"/>
       <w:pPr>
-        <w:ind w:left="2220" w:hanging="360"/>
+        <w:ind w:left="2520" w:hanging="360"/>
       </w:pPr>
     </w:lvl>
     <w:lvl w:ilvl="2" w:tplc="0409001B" w:tentative="1">
@@ -3256,7 +3336,7 @@
       <w:lvlText w:val="%3."/>
       <w:lvlJc w:val="right"/>
       <w:pPr>
-        <w:ind w:left="2940" w:hanging="180"/>
+        <w:ind w:left="3240" w:hanging="180"/>
       </w:pPr>
     </w:lvl>
     <w:lvl w:ilvl="3" w:tplc="0409000F" w:tentative="1">
@@ -3265,7 +3345,7 @@
       <w:lvlText w:val="%4."/>
       <w:lvlJc w:val="left"/>
       <w:pPr>
-        <w:ind w:left="3660" w:hanging="360"/>
+        <w:ind w:left="3960" w:hanging="360"/>
       </w:pPr>
     </w:lvl>
     <w:lvl w:ilvl="4" w:tplc="04090019" w:tentative="1">
@@ -3274,7 +3354,7 @@
       <w:lvlText w:val="%5."/>
       <w:lvlJc w:val="left"/>
       <w:pPr>
-        <w:ind w:left="4380" w:hanging="360"/>
+        <w:ind w:left="4680" w:hanging="360"/>
       </w:pPr>
     </w:lvl>
     <w:lvl w:ilvl="5" w:tplc="0409001B" w:tentative="1">
@@ -3283,7 +3363,7 @@
       <w:lvlText w:val="%6."/>
       <w:lvlJc w:val="right"/>
       <w:pPr>
-        <w:ind w:left="5100" w:hanging="180"/>
+        <w:ind w:left="5400" w:hanging="180"/>
       </w:pPr>
     </w:lvl>
     <w:lvl w:ilvl="6" w:tplc="0409000F" w:tentative="1">
@@ -3292,7 +3372,7 @@
       <w:lvlText w:val="%7."/>
       <w:lvlJc w:val="left"/>
       <w:pPr>
-        <w:ind w:left="5820" w:hanging="360"/>
+        <w:ind w:left="6120" w:hanging="360"/>
       </w:pPr>
     </w:lvl>
     <w:lvl w:ilvl="7" w:tplc="04090019" w:tentative="1">
@@ -3301,7 +3381,7 @@
       <w:lvlText w:val="%8."/>
       <w:lvlJc w:val="left"/>
       <w:pPr>
-        <w:ind w:left="6540" w:hanging="360"/>
+        <w:ind w:left="6840" w:hanging="360"/>
       </w:pPr>
     </w:lvl>
     <w:lvl w:ilvl="8" w:tplc="0409001B" w:tentative="1">
@@ -3310,11 +3390,11 @@
       <w:lvlText w:val="%9."/>
       <w:lvlJc w:val="right"/>
       <w:pPr>
-        <w:ind w:left="7260" w:hanging="180"/>
+        <w:ind w:left="7560" w:hanging="180"/>
       </w:pPr>
     </w:lvl>
   </w:abstractNum>
-  <w:abstractNum w:abstractNumId="14">
+  <w:abstractNum w:abstractNumId="15">
     <w:nsid w:val="6ABC7E48"/>
     <w:multiLevelType w:val="hybridMultilevel"/>
     <w:tmpl w:val="A22AC2C0"/>
@@ -3404,7 +3484,7 @@
       </w:pPr>
     </w:lvl>
   </w:abstractNum>
-  <w:abstractNum w:abstractNumId="15">
+  <w:abstractNum w:abstractNumId="16">
     <w:nsid w:val="6C14086F"/>
     <w:multiLevelType w:val="hybridMultilevel"/>
     <w:tmpl w:val="5BC61458"/>
@@ -3490,7 +3570,7 @@
       </w:pPr>
     </w:lvl>
   </w:abstractNum>
-  <w:abstractNum w:abstractNumId="16">
+  <w:abstractNum w:abstractNumId="17">
     <w:nsid w:val="6D411E8B"/>
     <w:multiLevelType w:val="hybridMultilevel"/>
     <w:tmpl w:val="1D4AF8E0"/>
@@ -3579,7 +3659,7 @@
       </w:pPr>
     </w:lvl>
   </w:abstractNum>
-  <w:abstractNum w:abstractNumId="17">
+  <w:abstractNum w:abstractNumId="18">
     <w:nsid w:val="747C0AD2"/>
     <w:multiLevelType w:val="hybridMultilevel"/>
     <w:tmpl w:val="A9BE4BD4"/>
@@ -3665,7 +3745,7 @@
       </w:pPr>
     </w:lvl>
   </w:abstractNum>
-  <w:abstractNum w:abstractNumId="18">
+  <w:abstractNum w:abstractNumId="19">
     <w:nsid w:val="7EF53F15"/>
     <w:multiLevelType w:val="hybridMultilevel"/>
     <w:tmpl w:val="7DE09C06"/>
@@ -3755,61 +3835,64 @@
     </w:lvl>
   </w:abstractNum>
   <w:num w:numId="1">
-    <w:abstractNumId w:val="4"/>
+    <w:abstractNumId w:val="5"/>
   </w:num>
   <w:num w:numId="2">
-    <w:abstractNumId w:val="17"/>
+    <w:abstractNumId w:val="18"/>
   </w:num>
   <w:num w:numId="3">
-    <w:abstractNumId w:val="18"/>
+    <w:abstractNumId w:val="19"/>
   </w:num>
   <w:num w:numId="4">
-    <w:abstractNumId w:val="11"/>
+    <w:abstractNumId w:val="12"/>
   </w:num>
   <w:num w:numId="5">
-    <w:abstractNumId w:val="16"/>
+    <w:abstractNumId w:val="17"/>
   </w:num>
   <w:num w:numId="6">
     <w:abstractNumId w:val="0"/>
   </w:num>
   <w:num w:numId="7">
-    <w:abstractNumId w:val="8"/>
+    <w:abstractNumId w:val="9"/>
   </w:num>
   <w:num w:numId="8">
-    <w:abstractNumId w:val="14"/>
+    <w:abstractNumId w:val="15"/>
   </w:num>
   <w:num w:numId="9">
-    <w:abstractNumId w:val="3"/>
+    <w:abstractNumId w:val="4"/>
   </w:num>
   <w:num w:numId="10">
-    <w:abstractNumId w:val="10"/>
+    <w:abstractNumId w:val="11"/>
   </w:num>
   <w:num w:numId="11">
     <w:abstractNumId w:val="1"/>
   </w:num>
   <w:num w:numId="12">
-    <w:abstractNumId w:val="7"/>
+    <w:abstractNumId w:val="8"/>
   </w:num>
   <w:num w:numId="13">
-    <w:abstractNumId w:val="12"/>
+    <w:abstractNumId w:val="13"/>
   </w:num>
   <w:num w:numId="14">
     <w:abstractNumId w:val="2"/>
   </w:num>
   <w:num w:numId="15">
+    <w:abstractNumId w:val="7"/>
+  </w:num>
+  <w:num w:numId="16">
+    <w:abstractNumId w:val="16"/>
+  </w:num>
+  <w:num w:numId="17">
+    <w:abstractNumId w:val="10"/>
+  </w:num>
+  <w:num w:numId="18">
     <w:abstractNumId w:val="6"/>
   </w:num>
-  <w:num w:numId="16">
-    <w:abstractNumId w:val="15"/>
+  <w:num w:numId="19">
+    <w:abstractNumId w:val="14"/>
   </w:num>
-  <w:num w:numId="17">
-    <w:abstractNumId w:val="9"/>
-  </w:num>
-  <w:num w:numId="18">
-    <w:abstractNumId w:val="5"/>
-  </w:num>
-  <w:num w:numId="19">
-    <w:abstractNumId w:val="13"/>
+  <w:num w:numId="20">
+    <w:abstractNumId w:val="3"/>
   </w:num>
 </w:numbering>
 </file>
@@ -4654,7 +4737,7 @@
 </file>
 
 <file path=customXml/itemProps1.xml><?xml version="1.0" encoding="utf-8"?>
-<ds:datastoreItem xmlns:ds="http://schemas.openxmlformats.org/officeDocument/2006/customXml" ds:itemID="{97554AE7-2CF1-694B-85F8-E762E7AECA03}">
+<ds:datastoreItem xmlns:ds="http://schemas.openxmlformats.org/officeDocument/2006/customXml" ds:itemID="{E5AC9111-2D42-3A42-BAAA-589F531C6AF2}">
   <ds:schemaRefs>
     <ds:schemaRef ds:uri="http://schemas.openxmlformats.org/officeDocument/2006/bibliography"/>
   </ds:schemaRefs>

</xml_diff>